<commit_message>
for_git.docx get added again
</commit_message>
<xml_diff>
--- a/for_git.docx
+++ b/for_git.docx
@@ -14,8 +14,12 @@
         </w:rPr>
         <w:t>Hello everyone today I Islam Ansari is going to learn about git.</w:t>
       </w:r>
-      <w:bookmarkStart w:id="0" w:name="_GoBack"/>
-      <w:bookmarkEnd w:id="0"/>
+      <w:r>
+        <w:rPr>
+          <w:lang w:val="en-US"/>
+        </w:rPr>
+        <w:t xml:space="preserve"> Now I want to add more.</w:t>
+      </w:r>
     </w:p>
     <w:sectPr>
       <w:pgSz w:w="11906" w:h="16838"/>

</xml_diff>

<commit_message>
dev branch change 1
</commit_message>
<xml_diff>
--- a/for_git.docx
+++ b/for_git.docx
@@ -19,6 +19,12 @@
           <w:lang w:val="en-US"/>
         </w:rPr>
         <w:t xml:space="preserve"> Now I want to add more.</w:t>
+      </w:r>
+      <w:r>
+        <w:rPr>
+          <w:lang w:val="en-US"/>
+        </w:rPr>
+        <w:t xml:space="preserve"> Now I’m gonna change it for branch dev. </w:t>
       </w:r>
     </w:p>
     <w:sectPr>

</xml_diff>